<commit_message>
cover letter added and cv adjusted
</commit_message>
<xml_diff>
--- a/Resume Updated 2021 Sept.docx
+++ b/Resume Updated 2021 Sept.docx
@@ -1,6 +1,6 @@
 
 <file path=word/document.xml><?xml version="1.0" encoding="utf-8"?>
-<w:document xmlns:wpc="http://schemas.microsoft.com/office/word/2010/wordprocessingCanvas" xmlns:cx="http://schemas.microsoft.com/office/drawing/2014/chartex" xmlns:cx1="http://schemas.microsoft.com/office/drawing/2015/9/8/chartex" xmlns:cx2="http://schemas.microsoft.com/office/drawing/2015/10/21/chartex" xmlns:cx3="http://schemas.microsoft.com/office/drawing/2016/5/9/chartex" xmlns:cx4="http://schemas.microsoft.com/office/drawing/2016/5/10/chartex" xmlns:cx5="http://schemas.microsoft.com/office/drawing/2016/5/11/chartex" xmlns:cx6="http://schemas.microsoft.com/office/drawing/2016/5/12/chartex" xmlns:cx7="http://schemas.microsoft.com/office/drawing/2016/5/13/chartex" xmlns:cx8="http://schemas.microsoft.com/office/drawing/2016/5/14/chartex" xmlns:mc="http://schemas.openxmlformats.org/markup-compatibility/2006" xmlns:aink="http://schemas.microsoft.com/office/drawing/2016/ink" xmlns:am3d="http://schemas.microsoft.com/office/drawing/2017/model3d" xmlns:o="urn:schemas-microsoft-com:office:office" xmlns:r="http://schemas.openxmlformats.org/officeDocument/2006/relationships" xmlns:m="http://schemas.openxmlformats.org/officeDocument/2006/math" xmlns:v="urn:schemas-microsoft-com:vml" xmlns:wp14="http://schemas.microsoft.com/office/word/2010/wordprocessingDrawing" xmlns:wp="http://schemas.openxmlformats.org/drawingml/2006/wordprocessingDrawing" xmlns:w10="urn:schemas-microsoft-com:office:word" xmlns:w="http://schemas.openxmlformats.org/wordprocessingml/2006/main" xmlns:w14="http://schemas.microsoft.com/office/word/2010/wordml" xmlns:w15="http://schemas.microsoft.com/office/word/2012/wordml" xmlns:w16cex="http://schemas.microsoft.com/office/word/2018/wordml/cex" xmlns:w16cid="http://schemas.microsoft.com/office/word/2016/wordml/cid" xmlns:w16="http://schemas.microsoft.com/office/word/2018/wordml" xmlns:w16sdtdh="http://schemas.microsoft.com/office/word/2020/wordml/sdtdatahash" xmlns:w16se="http://schemas.microsoft.com/office/word/2015/wordml/symex" xmlns:wpg="http://schemas.microsoft.com/office/word/2010/wordprocessingGroup" xmlns:wpi="http://schemas.microsoft.com/office/word/2010/wordprocessingInk" xmlns:wne="http://schemas.microsoft.com/office/word/2006/wordml" xmlns:wps="http://schemas.microsoft.com/office/word/2010/wordprocessingShape" mc:Ignorable="w14 w15 w16se w16cid w16 w16cex w16sdtdh wp14">
+<w:document xmlns:wpc="http://schemas.microsoft.com/office/word/2010/wordprocessingCanvas" xmlns:cx="http://schemas.microsoft.com/office/drawing/2014/chartex" xmlns:cx1="http://schemas.microsoft.com/office/drawing/2015/9/8/chartex" xmlns:cx2="http://schemas.microsoft.com/office/drawing/2015/10/21/chartex" xmlns:cx3="http://schemas.microsoft.com/office/drawing/2016/5/9/chartex" xmlns:cx4="http://schemas.microsoft.com/office/drawing/2016/5/10/chartex" xmlns:cx5="http://schemas.microsoft.com/office/drawing/2016/5/11/chartex" xmlns:cx6="http://schemas.microsoft.com/office/drawing/2016/5/12/chartex" xmlns:cx7="http://schemas.microsoft.com/office/drawing/2016/5/13/chartex" xmlns:cx8="http://schemas.microsoft.com/office/drawing/2016/5/14/chartex" xmlns:mc="http://schemas.openxmlformats.org/markup-compatibility/2006" xmlns:aink="http://schemas.microsoft.com/office/drawing/2016/ink" xmlns:am3d="http://schemas.microsoft.com/office/drawing/2017/model3d" xmlns:o="urn:schemas-microsoft-com:office:office" xmlns:r="http://schemas.openxmlformats.org/officeDocument/2006/relationships" xmlns:m="http://schemas.openxmlformats.org/officeDocument/2006/math" xmlns:v="urn:schemas-microsoft-com:vml" xmlns:wp14="http://schemas.microsoft.com/office/word/2010/wordprocessingDrawing" xmlns:wp="http://schemas.openxmlformats.org/drawingml/2006/wordprocessingDrawing" xmlns:w10="urn:schemas-microsoft-com:office:word" xmlns:w="http://schemas.openxmlformats.org/wordprocessingml/2006/main" xmlns:w14="http://schemas.microsoft.com/office/word/2010/wordml" xmlns:w15="http://schemas.microsoft.com/office/word/2012/wordml" xmlns:w16cid="http://schemas.microsoft.com/office/word/2016/wordml/cid" xmlns:w16se="http://schemas.microsoft.com/office/word/2015/wordml/symex" xmlns:wpg="http://schemas.microsoft.com/office/word/2010/wordprocessingGroup" xmlns:wpi="http://schemas.microsoft.com/office/word/2010/wordprocessingInk" xmlns:wne="http://schemas.microsoft.com/office/word/2006/wordml" xmlns:wps="http://schemas.microsoft.com/office/word/2010/wordprocessingShape" mc:Ignorable="w14 w15 w16se w16cid wp14">
   <w:body>
     <w:p>
       <w:pPr>
@@ -68,7 +68,7 @@
           <w:sz w:val="24"/>
           <w:szCs w:val="22"/>
         </w:rPr>
-        <w:t xml:space="preserve">                                                                                                            </w:t>
+        <w:t xml:space="preserve">                                                                                  </w:t>
       </w:r>
       <w:r>
         <w:rPr>
@@ -1440,7 +1440,16 @@
                 <w:sz w:val="24"/>
                 <w:szCs w:val="24"/>
               </w:rPr>
-              <w:t>Packages used- dplyr, ggplot, tm etc.</w:t>
+              <w:t>Packages used- dplyr</w:t>
+            </w:r>
+            <w:bookmarkStart w:id="1" w:name="_GoBack"/>
+            <w:bookmarkEnd w:id="1"/>
+            <w:r>
+              <w:rPr>
+                <w:sz w:val="24"/>
+                <w:szCs w:val="24"/>
+              </w:rPr>
+              <w:t>, ggplot, tm etc.</w:t>
             </w:r>
           </w:p>
           <w:p>
@@ -2701,7 +2710,7 @@
               </wp:anchor>
             </w:drawing>
           </mc:Choice>
-          <mc:Fallback>
+          <mc:Fallback xmlns:w16sdtdh="http://schemas.microsoft.com/office/word/2020/wordml/sdtdatahash" xmlns:w16="http://schemas.microsoft.com/office/word/2018/wordml" xmlns:w16cex="http://schemas.microsoft.com/office/word/2018/wordml/cex">
             <w:pict>
               <v:shapetype w14:anchorId="49EE77FF" id="_x0000_t202" coordsize="21600,21600" o:spt="202" path="m,l,21600r21600,l21600,xe">
                 <v:stroke joinstyle="miter"/>
@@ -3663,6 +3672,233 @@
         <w:pStyle w:val="ListParagraph"/>
         <w:ind w:firstLine="0"/>
       </w:pPr>
+      <w:r>
+        <w:rPr>
+          <w:noProof/>
+        </w:rPr>
+        <mc:AlternateContent>
+          <mc:Choice Requires="wps">
+            <w:drawing>
+              <wp:anchor distT="0" distB="0" distL="114300" distR="114300" simplePos="0" relativeHeight="251691008" behindDoc="0" locked="0" layoutInCell="1" allowOverlap="1" wp14:anchorId="01D7D036" wp14:editId="73F20DDA">
+                <wp:simplePos x="0" y="0"/>
+                <wp:positionH relativeFrom="column">
+                  <wp:posOffset>561975</wp:posOffset>
+                </wp:positionH>
+                <wp:positionV relativeFrom="paragraph">
+                  <wp:posOffset>160020</wp:posOffset>
+                </wp:positionV>
+                <wp:extent cx="6172200" cy="502920"/>
+                <wp:effectExtent l="0" t="0" r="19050" b="11430"/>
+                <wp:wrapNone/>
+                <wp:docPr id="14" name="Rectangle 14"/>
+                <wp:cNvGraphicFramePr/>
+                <a:graphic xmlns:a="http://schemas.openxmlformats.org/drawingml/2006/main">
+                  <a:graphicData uri="http://schemas.microsoft.com/office/word/2010/wordprocessingShape">
+                    <wps:wsp>
+                      <wps:cNvSpPr/>
+                      <wps:spPr>
+                        <a:xfrm>
+                          <a:off x="0" y="0"/>
+                          <a:ext cx="6172200" cy="502920"/>
+                        </a:xfrm>
+                        <a:prstGeom prst="rect">
+                          <a:avLst/>
+                        </a:prstGeom>
+                      </wps:spPr>
+                      <wps:style>
+                        <a:lnRef idx="1">
+                          <a:schemeClr val="accent3"/>
+                        </a:lnRef>
+                        <a:fillRef idx="2">
+                          <a:schemeClr val="accent3"/>
+                        </a:fillRef>
+                        <a:effectRef idx="1">
+                          <a:schemeClr val="accent3"/>
+                        </a:effectRef>
+                        <a:fontRef idx="minor">
+                          <a:schemeClr val="dk1"/>
+                        </a:fontRef>
+                      </wps:style>
+                      <wps:txbx>
+                        <w:txbxContent>
+                          <w:p>
+                            <w:r>
+                              <w:rPr>
+                                <w:b/>
+                                <w:bCs/>
+                              </w:rPr>
+                              <w:t>T</w:t>
+                            </w:r>
+                            <w:r>
+                              <w:rPr>
+                                <w:b/>
+                                <w:bCs/>
+                              </w:rPr>
+                              <w:t>ools</w:t>
+                            </w:r>
+                            <w:r>
+                              <w:rPr>
+                                <w:b/>
+                                <w:bCs/>
+                              </w:rPr>
+                              <w:t>/Techniques:</w:t>
+                            </w:r>
+                            <w:r>
+                              <w:t xml:space="preserve"> R Language, Python, Pyspark, Jupyter Notebook (anaconda), Machine Learning Models (</w:t>
+                            </w:r>
+                            <w:r>
+                              <w:t>Regression</w:t>
+                            </w:r>
+                            <w:r>
+                              <w:t>)</w:t>
+                            </w:r>
+                            <w:r>
+                              <w:t>, Random Forest</w:t>
+                            </w:r>
+                            <w:r>
+                              <w:t>,</w:t>
+                            </w:r>
+                            <w:r>
+                              <w:rPr>
+                                <w:sz w:val="24"/>
+                                <w:szCs w:val="24"/>
+                              </w:rPr>
+                              <w:t xml:space="preserve"> </w:t>
+                            </w:r>
+                            <w:r>
+                              <w:rPr>
+                                <w:sz w:val="24"/>
+                                <w:szCs w:val="24"/>
+                              </w:rPr>
+                              <w:t>Azure ML Studio</w:t>
+                            </w:r>
+                            <w:r>
+                              <w:rPr>
+                                <w:sz w:val="24"/>
+                                <w:szCs w:val="24"/>
+                              </w:rPr>
+                              <w:t xml:space="preserve"> (</w:t>
+                            </w:r>
+                            <w:r>
+                              <w:rPr>
+                                <w:sz w:val="24"/>
+                                <w:szCs w:val="24"/>
+                              </w:rPr>
+                              <w:t>Deployment</w:t>
+                            </w:r>
+                            <w:r>
+                              <w:rPr>
+                                <w:sz w:val="24"/>
+                                <w:szCs w:val="24"/>
+                              </w:rPr>
+                              <w:t>)</w:t>
+                            </w:r>
+                          </w:p>
+                        </w:txbxContent>
+                      </wps:txbx>
+                      <wps:bodyPr rot="0" spcFirstLastPara="0" vertOverflow="overflow" horzOverflow="overflow" vert="horz" wrap="square" lIns="91440" tIns="45720" rIns="91440" bIns="45720" numCol="1" spcCol="0" rtlCol="0" fromWordArt="0" anchor="ctr" anchorCtr="0" forceAA="0" compatLnSpc="1">
+                        <a:prstTxWarp prst="textNoShape">
+                          <a:avLst/>
+                        </a:prstTxWarp>
+                        <a:noAutofit/>
+                      </wps:bodyPr>
+                    </wps:wsp>
+                  </a:graphicData>
+                </a:graphic>
+                <wp14:sizeRelV relativeFrom="margin">
+                  <wp14:pctHeight>0</wp14:pctHeight>
+                </wp14:sizeRelV>
+              </wp:anchor>
+            </w:drawing>
+          </mc:Choice>
+          <mc:Fallback>
+            <w:pict>
+              <v:rect w14:anchorId="01D7D036" id="Rectangle 14" o:spid="_x0000_s1027" style="position:absolute;left:0;text-align:left;margin-left:44.25pt;margin-top:12.6pt;width:486pt;height:39.6pt;z-index:251691008;visibility:visible;mso-wrap-style:square;mso-height-percent:0;mso-wrap-distance-left:9pt;mso-wrap-distance-top:0;mso-wrap-distance-right:9pt;mso-wrap-distance-bottom:0;mso-position-horizontal:absolute;mso-position-horizontal-relative:text;mso-position-vertical:absolute;mso-position-vertical-relative:text;mso-height-percent:0;mso-height-relative:margin;v-text-anchor:middle" o:gfxdata="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" fillcolor="#c3c3c3 [2166]" strokecolor="#a5a5a5 [3206]" strokeweight=".5pt">
+                <v:fill color2="#b6b6b6 [2614]" rotate="t" colors="0 #d2d2d2;.5 #c8c8c8;1 silver" focus="100%" type="gradient">
+                  <o:fill v:ext="view" type="gradientUnscaled"/>
+                </v:fill>
+                <v:textbox>
+                  <w:txbxContent>
+                    <w:p>
+                      <w:r>
+                        <w:rPr>
+                          <w:b/>
+                          <w:bCs/>
+                        </w:rPr>
+                        <w:t>T</w:t>
+                      </w:r>
+                      <w:r>
+                        <w:rPr>
+                          <w:b/>
+                          <w:bCs/>
+                        </w:rPr>
+                        <w:t>ools</w:t>
+                      </w:r>
+                      <w:r>
+                        <w:rPr>
+                          <w:b/>
+                          <w:bCs/>
+                        </w:rPr>
+                        <w:t>/Techniques:</w:t>
+                      </w:r>
+                      <w:r>
+                        <w:t xml:space="preserve"> R Language, Python, Pyspark, Jupyter Notebook (anaconda), Machine Learning Models (</w:t>
+                      </w:r>
+                      <w:r>
+                        <w:t>Regression</w:t>
+                      </w:r>
+                      <w:r>
+                        <w:t>)</w:t>
+                      </w:r>
+                      <w:r>
+                        <w:t>, Random Forest</w:t>
+                      </w:r>
+                      <w:r>
+                        <w:t>,</w:t>
+                      </w:r>
+                      <w:r>
+                        <w:rPr>
+                          <w:sz w:val="24"/>
+                          <w:szCs w:val="24"/>
+                        </w:rPr>
+                        <w:t xml:space="preserve"> </w:t>
+                      </w:r>
+                      <w:r>
+                        <w:rPr>
+                          <w:sz w:val="24"/>
+                          <w:szCs w:val="24"/>
+                        </w:rPr>
+                        <w:t>Azure ML Studio</w:t>
+                      </w:r>
+                      <w:r>
+                        <w:rPr>
+                          <w:sz w:val="24"/>
+                          <w:szCs w:val="24"/>
+                        </w:rPr>
+                        <w:t xml:space="preserve"> (</w:t>
+                      </w:r>
+                      <w:r>
+                        <w:rPr>
+                          <w:sz w:val="24"/>
+                          <w:szCs w:val="24"/>
+                        </w:rPr>
+                        <w:t>Deployment</w:t>
+                      </w:r>
+                      <w:r>
+                        <w:rPr>
+                          <w:sz w:val="24"/>
+                          <w:szCs w:val="24"/>
+                        </w:rPr>
+                        <w:t>)</w:t>
+                      </w:r>
+                    </w:p>
+                  </w:txbxContent>
+                </v:textbox>
+              </v:rect>
+            </w:pict>
+          </mc:Fallback>
+        </mc:AlternateContent>
+      </w:r>
     </w:p>
     <w:p>
       <w:pPr>
@@ -3676,7 +3912,7 @@
           <w:sz w:val="24"/>
         </w:rPr>
       </w:pPr>
-      <w:bookmarkStart w:id="1" w:name="_Hlk81654314"/>
+      <w:bookmarkStart w:id="2" w:name="_Hlk81654314"/>
     </w:p>
     <w:p>
       <w:pPr>
@@ -3688,6 +3924,20 @@
         <w:ind w:left="360"/>
         <w:rPr>
           <w:rFonts w:ascii="Times New Roman" w:hAnsi="Times New Roman" w:cs="Times New Roman"/>
+          <w:sz w:val="24"/>
+        </w:rPr>
+      </w:pPr>
+    </w:p>
+    <w:p>
+      <w:pPr>
+        <w:tabs>
+          <w:tab w:val="left" w:pos="1060"/>
+          <w:tab w:val="left" w:pos="1061"/>
+        </w:tabs>
+        <w:spacing w:before="30"/>
+        <w:ind w:left="360"/>
+        <w:rPr>
+          <w:rFonts w:ascii="Times New Roman" w:hAnsi="Times New Roman" w:cs="Times New Roman"/>
           <w:b/>
           <w:sz w:val="24"/>
         </w:rPr>
@@ -3707,7 +3957,7 @@
         </w:rPr>
         <w:t>Predicting Return Behaviour of Customer after Repurchase using ML Techniques</w:t>
       </w:r>
-      <w:bookmarkEnd w:id="1"/>
+      <w:bookmarkEnd w:id="2"/>
     </w:p>
     <w:p>
       <w:pPr>
@@ -3935,7 +4185,7 @@
                               <w:t>/Techniques:</w:t>
                             </w:r>
                             <w:r>
-                              <w:t xml:space="preserve"> R Language, Python, Pyspark, Jupyter Notebook (anaconda), Machine             Learning Models (Classification)</w:t>
+                              <w:t xml:space="preserve"> R Language, Python, Pyspark, Jupyter Notebook (anaconda), Machine Learning Models (Classification)</w:t>
                             </w:r>
                           </w:p>
                         </w:txbxContent>
@@ -3957,7 +4207,7 @@
           </mc:Choice>
           <mc:Fallback>
             <w:pict>
-              <v:rect w14:anchorId="4706A7EA" id="Rectangle 7" o:spid="_x0000_s1027" style="position:absolute;left:0;text-align:left;margin-left:37.2pt;margin-top:.55pt;width:486pt;height:39.6pt;z-index:251663360;visibility:visible;mso-wrap-style:square;mso-height-percent:0;mso-wrap-distance-left:9pt;mso-wrap-distance-top:0;mso-wrap-distance-right:9pt;mso-wrap-distance-bottom:0;mso-position-horizontal:absolute;mso-position-horizontal-relative:text;mso-position-vertical:absolute;mso-position-vertical-relative:text;mso-height-percent:0;mso-height-relative:margin;v-text-anchor:middle" o:gfxdata="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" fillcolor="#c3c3c3 [2166]" strokecolor="#a5a5a5 [3206]" strokeweight=".5pt">
+              <v:rect w14:anchorId="4706A7EA" id="Rectangle 7" o:spid="_x0000_s1028" style="position:absolute;left:0;text-align:left;margin-left:37.2pt;margin-top:.55pt;width:486pt;height:39.6pt;z-index:251663360;visibility:visible;mso-wrap-style:square;mso-height-percent:0;mso-wrap-distance-left:9pt;mso-wrap-distance-top:0;mso-wrap-distance-right:9pt;mso-wrap-distance-bottom:0;mso-position-horizontal:absolute;mso-position-horizontal-relative:text;mso-position-vertical:absolute;mso-position-vertical-relative:text;mso-height-percent:0;mso-height-relative:margin;v-text-anchor:middle" o:gfxdata="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" fillcolor="#c3c3c3 [2166]" strokecolor="#a5a5a5 [3206]" strokeweight=".5pt">
                 <v:fill color2="#b6b6b6 [2614]" rotate="t" colors="0 #d2d2d2;.5 #c8c8c8;1 silver" focus="100%" type="gradient">
                   <o:fill v:ext="view" type="gradientUnscaled"/>
                 </v:fill>
@@ -3986,7 +4236,7 @@
                         <w:t>/Techniques:</w:t>
                       </w:r>
                       <w:r>
-                        <w:t xml:space="preserve"> R Language, Python, Pyspark, Jupyter Notebook (anaconda), Machine             Learning Models (Classification)</w:t>
+                        <w:t xml:space="preserve"> R Language, Python, Pyspark, Jupyter Notebook (anaconda), Machine Learning Models (Classification)</w:t>
                       </w:r>
                     </w:p>
                   </w:txbxContent>
@@ -4140,7 +4390,7 @@
               </wp:anchor>
             </w:drawing>
           </mc:Choice>
-          <mc:Fallback>
+          <mc:Fallback xmlns:w16sdtdh="http://schemas.microsoft.com/office/word/2020/wordml/sdtdatahash" xmlns:w16="http://schemas.microsoft.com/office/word/2018/wordml" xmlns:w16cex="http://schemas.microsoft.com/office/word/2018/wordml/cex">
             <w:pict>
               <v:line w14:anchorId="2A837D55" id="Straight Connector 2" o:spid="_x0000_s1026" style="position:absolute;flip:y;z-index:251676672;visibility:visible;mso-wrap-style:square;mso-width-percent:0;mso-height-percent:0;mso-wrap-distance-left:9pt;mso-wrap-distance-top:0;mso-wrap-distance-right:9pt;mso-wrap-distance-bottom:0;mso-position-horizontal:right;mso-position-horizontal-relative:margin;mso-position-vertical:absolute;mso-position-vertical-relative:text;mso-width-percent:0;mso-height-percent:0;mso-width-relative:margin;mso-height-relative:margin" from="454.6pt,14pt" to="960.4pt,14.6pt" o:gfxdata="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" strokecolor="#4472c4 [3204]" strokeweight=".5pt">
                 <v:stroke joinstyle="miter"/>
@@ -4744,7 +4994,7 @@
               </wp:anchor>
             </w:drawing>
           </mc:Choice>
-          <mc:Fallback>
+          <mc:Fallback xmlns:w16sdtdh="http://schemas.microsoft.com/office/word/2020/wordml/sdtdatahash" xmlns:w16="http://schemas.microsoft.com/office/word/2018/wordml" xmlns:w16cex="http://schemas.microsoft.com/office/word/2018/wordml/cex">
             <w:pict>
               <v:rect w14:anchorId="323C7720" id="Rectangle 6" o:spid="_x0000_s1028" style="position:absolute;left:0;text-align:left;margin-left:434.8pt;margin-top:11.6pt;width:486pt;height:22.2pt;z-index:251661312;visibility:visible;mso-wrap-style:square;mso-height-percent:0;mso-wrap-distance-left:9pt;mso-wrap-distance-top:0;mso-wrap-distance-right:9pt;mso-wrap-distance-bottom:0;mso-position-horizontal:right;mso-position-horizontal-relative:margin;mso-position-vertical:absolute;mso-position-vertical-relative:text;mso-height-percent:0;mso-height-relative:margin;v-text-anchor:middle" o:gfxdata="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" fillcolor="#c3c3c3 [2166]" strokecolor="#a5a5a5 [3206]" strokeweight=".5pt">
                 <v:fill color2="#b6b6b6 [2614]" rotate="t" colors="0 #d2d2d2;.5 #c8c8c8;1 silver" focus="100%" type="gradient">
@@ -4843,78 +5093,6 @@
           <w:b/>
         </w:rPr>
       </w:pPr>
-      <w:r>
-        <w:rPr>
-          <w:rFonts w:ascii="Times New Roman" w:hAnsi="Times New Roman" w:cs="Times New Roman"/>
-          <w:noProof/>
-          <w:sz w:val="24"/>
-        </w:rPr>
-        <mc:AlternateContent>
-          <mc:Choice Requires="wps">
-            <w:drawing>
-              <wp:anchor distT="0" distB="0" distL="114300" distR="114300" simplePos="0" relativeHeight="251678720" behindDoc="0" locked="0" layoutInCell="1" allowOverlap="1" wp14:anchorId="6ECE797A" wp14:editId="7599EC42">
-                <wp:simplePos x="0" y="0"/>
-                <wp:positionH relativeFrom="margin">
-                  <wp:align>right</wp:align>
-                </wp:positionH>
-                <wp:positionV relativeFrom="paragraph">
-                  <wp:posOffset>128905</wp:posOffset>
-                </wp:positionV>
-                <wp:extent cx="6423660" cy="7620"/>
-                <wp:effectExtent l="0" t="0" r="34290" b="30480"/>
-                <wp:wrapNone/>
-                <wp:docPr id="3" name="Straight Connector 3"/>
-                <wp:cNvGraphicFramePr/>
-                <a:graphic xmlns:a="http://schemas.openxmlformats.org/drawingml/2006/main">
-                  <a:graphicData uri="http://schemas.microsoft.com/office/word/2010/wordprocessingShape">
-                    <wps:wsp>
-                      <wps:cNvCnPr/>
-                      <wps:spPr>
-                        <a:xfrm flipV="1">
-                          <a:off x="0" y="0"/>
-                          <a:ext cx="6423660" cy="7620"/>
-                        </a:xfrm>
-                        <a:prstGeom prst="line">
-                          <a:avLst/>
-                        </a:prstGeom>
-                      </wps:spPr>
-                      <wps:style>
-                        <a:lnRef idx="1">
-                          <a:schemeClr val="accent1"/>
-                        </a:lnRef>
-                        <a:fillRef idx="0">
-                          <a:schemeClr val="accent1"/>
-                        </a:fillRef>
-                        <a:effectRef idx="0">
-                          <a:schemeClr val="accent1"/>
-                        </a:effectRef>
-                        <a:fontRef idx="minor">
-                          <a:schemeClr val="tx1"/>
-                        </a:fontRef>
-                      </wps:style>
-                      <wps:bodyPr/>
-                    </wps:wsp>
-                  </a:graphicData>
-                </a:graphic>
-                <wp14:sizeRelH relativeFrom="margin">
-                  <wp14:pctWidth>0</wp14:pctWidth>
-                </wp14:sizeRelH>
-                <wp14:sizeRelV relativeFrom="margin">
-                  <wp14:pctHeight>0</wp14:pctHeight>
-                </wp14:sizeRelV>
-              </wp:anchor>
-            </w:drawing>
-          </mc:Choice>
-          <mc:Fallback>
-            <w:pict>
-              <v:line w14:anchorId="1A3BB83C" id="Straight Connector 3" o:spid="_x0000_s1026" style="position:absolute;flip:y;z-index:251678720;visibility:visible;mso-wrap-style:square;mso-width-percent:0;mso-height-percent:0;mso-wrap-distance-left:9pt;mso-wrap-distance-top:0;mso-wrap-distance-right:9pt;mso-wrap-distance-bottom:0;mso-position-horizontal:right;mso-position-horizontal-relative:margin;mso-position-vertical:absolute;mso-position-vertical-relative:text;mso-width-percent:0;mso-height-percent:0;mso-width-relative:margin;mso-height-relative:margin" from="454.6pt,10.15pt" to="960.4pt,10.75pt" o:gfxdata="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" strokecolor="#4472c4 [3204]" strokeweight=".5pt">
-                <v:stroke joinstyle="miter"/>
-                <w10:wrap anchorx="margin"/>
-              </v:line>
-            </w:pict>
-          </mc:Fallback>
-        </mc:AlternateContent>
-      </w:r>
     </w:p>
     <w:p>
       <w:pPr>
@@ -4926,16 +5104,47 @@
         <w:ind w:left="360"/>
         <w:rPr>
           <w:rFonts w:ascii="Times New Roman" w:hAnsi="Times New Roman" w:cs="Times New Roman"/>
-          <w:b/>
-          <w:sz w:val="24"/>
-        </w:rPr>
-      </w:pPr>
-      <w:r>
-        <w:rPr>
-          <w:rFonts w:ascii="Times New Roman" w:hAnsi="Times New Roman" w:cs="Times New Roman"/>
           <w:bCs/>
           <w:sz w:val="24"/>
         </w:rPr>
+      </w:pPr>
+    </w:p>
+    <w:p>
+      <w:pPr>
+        <w:tabs>
+          <w:tab w:val="left" w:pos="1060"/>
+          <w:tab w:val="left" w:pos="1061"/>
+        </w:tabs>
+        <w:spacing w:before="30"/>
+        <w:ind w:left="360"/>
+        <w:rPr>
+          <w:rFonts w:ascii="Times New Roman" w:hAnsi="Times New Roman" w:cs="Times New Roman"/>
+          <w:bCs/>
+          <w:sz w:val="24"/>
+        </w:rPr>
+      </w:pPr>
+    </w:p>
+    <w:p>
+      <w:pPr>
+        <w:tabs>
+          <w:tab w:val="left" w:pos="1060"/>
+          <w:tab w:val="left" w:pos="1061"/>
+        </w:tabs>
+        <w:spacing w:before="30"/>
+        <w:ind w:left="360"/>
+        <w:rPr>
+          <w:rFonts w:ascii="Times New Roman" w:hAnsi="Times New Roman" w:cs="Times New Roman"/>
+          <w:b/>
+          <w:sz w:val="24"/>
+        </w:rPr>
+      </w:pPr>
+      <w:r>
+        <w:rPr>
+          <w:rFonts w:ascii="Times New Roman" w:hAnsi="Times New Roman" w:cs="Times New Roman"/>
+          <w:bCs/>
+          <w:sz w:val="24"/>
+        </w:rPr>
+        <w:lastRenderedPageBreak/>
         <w:t>Project:</w:t>
       </w:r>
       <w:r>
@@ -5028,7 +5237,6 @@
           <w:sz w:val="24"/>
           <w:szCs w:val="24"/>
         </w:rPr>
-        <w:lastRenderedPageBreak/>
         <w:t>The client’s technical support team needed to input commands multiple times for fetching similar information from the system.</w:t>
       </w:r>
     </w:p>
@@ -5247,7 +5455,13 @@
                               <w:t>/Techniques:</w:t>
                             </w:r>
                             <w:r>
-                              <w:t xml:space="preserve"> Cisco WebEx API, Python, Flask, ngrok, Naive Bayes Algorithm, Tonomi API, Shell Scripting, JIRA API</w:t>
+                              <w:t xml:space="preserve"> Cisco WebEx API, Python, Flask, </w:t>
+                            </w:r>
+                            <w:r>
+                              <w:t>N</w:t>
+                            </w:r>
+                            <w:r>
+                              <w:t>grok, Naive Bayes Algorithm, Tonomi API, Shell Scripting, JIRA API</w:t>
                             </w:r>
                           </w:p>
                         </w:txbxContent>
@@ -5272,7 +5486,7 @@
           </mc:Choice>
           <mc:Fallback>
             <w:pict>
-              <v:rect w14:anchorId="5D4FBAF0" id="Rectangle 8" o:spid="_x0000_s1029" style="position:absolute;left:0;text-align:left;margin-left:37.9pt;margin-top:.6pt;width:463.2pt;height:34.2pt;z-index:251665408;visibility:visible;mso-wrap-style:square;mso-width-percent:0;mso-height-percent:0;mso-wrap-distance-left:9pt;mso-wrap-distance-top:0;mso-wrap-distance-right:9pt;mso-wrap-distance-bottom:0;mso-position-horizontal:absolute;mso-position-horizontal-relative:margin;mso-position-vertical:absolute;mso-position-vertical-relative:text;mso-width-percent:0;mso-height-percent:0;mso-width-relative:margin;mso-height-relative:margin;v-text-anchor:middle" o:gfxdata="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" fillcolor="#c3c3c3 [2166]" strokecolor="#a5a5a5 [3206]" strokeweight=".5pt">
+              <v:rect w14:anchorId="5D4FBAF0" id="Rectangle 8" o:spid="_x0000_s1030" style="position:absolute;left:0;text-align:left;margin-left:37.9pt;margin-top:.6pt;width:463.2pt;height:34.2pt;z-index:251665408;visibility:visible;mso-wrap-style:square;mso-width-percent:0;mso-height-percent:0;mso-wrap-distance-left:9pt;mso-wrap-distance-top:0;mso-wrap-distance-right:9pt;mso-wrap-distance-bottom:0;mso-position-horizontal:absolute;mso-position-horizontal-relative:margin;mso-position-vertical:absolute;mso-position-vertical-relative:text;mso-width-percent:0;mso-height-percent:0;mso-width-relative:margin;mso-height-relative:margin;v-text-anchor:middle" o:gfxdata="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" fillcolor="#c3c3c3 [2166]" strokecolor="#a5a5a5 [3206]" strokeweight=".5pt">
                 <v:fill color2="#b6b6b6 [2614]" rotate="t" colors="0 #d2d2d2;.5 #c8c8c8;1 silver" focus="100%" type="gradient">
                   <o:fill v:ext="view" type="gradientUnscaled"/>
                 </v:fill>
@@ -5301,16 +5515,13 @@
                         <w:t>/Techniques:</w:t>
                       </w:r>
                       <w:r>
-                        <w:t xml:space="preserve"> </w:t>
+                        <w:t xml:space="preserve"> Cisco WebEx API, Python, Flask, </w:t>
                       </w:r>
                       <w:r>
-                        <w:t>Cisco WebEx</w:t>
+                        <w:t>N</w:t>
                       </w:r>
                       <w:r>
-                        <w:t xml:space="preserve"> API, Python, Flask, ngrok, Naive Bayes Algorithm</w:t>
-                      </w:r>
-                      <w:r>
-                        <w:t>, Tonomi API, Shell Scripting, JIRA API</w:t>
+                        <w:t>grok, Naive Bayes Algorithm, Tonomi API, Shell Scripting, JIRA API</w:t>
                       </w:r>
                     </w:p>
                   </w:txbxContent>
@@ -5393,7 +5604,7 @@
               </wp:anchor>
             </w:drawing>
           </mc:Choice>
-          <mc:Fallback>
+          <mc:Fallback xmlns:w16sdtdh="http://schemas.microsoft.com/office/word/2020/wordml/sdtdatahash" xmlns:w16="http://schemas.microsoft.com/office/word/2018/wordml" xmlns:w16cex="http://schemas.microsoft.com/office/word/2018/wordml/cex">
             <w:pict>
               <v:line w14:anchorId="1DFD73FF" id="Straight Connector 4" o:spid="_x0000_s1026" style="position:absolute;flip:y;z-index:251680768;visibility:visible;mso-wrap-style:square;mso-width-percent:0;mso-height-percent:0;mso-wrap-distance-left:9pt;mso-wrap-distance-top:0;mso-wrap-distance-right:9pt;mso-wrap-distance-bottom:0;mso-position-horizontal:absolute;mso-position-horizontal-relative:margin;mso-position-vertical:absolute;mso-position-vertical-relative:text;mso-width-percent:0;mso-height-percent:0;mso-width-relative:margin;mso-height-relative:margin" from="10.8pt,24.6pt" to="516.6pt,25.2pt" o:gfxdata="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" strokecolor="#4472c4 [3204]" strokeweight=".5pt">
                 <v:stroke joinstyle="miter"/>
@@ -5731,7 +5942,7 @@
               </wp:anchor>
             </w:drawing>
           </mc:Choice>
-          <mc:Fallback>
+          <mc:Fallback xmlns:w16sdtdh="http://schemas.microsoft.com/office/word/2020/wordml/sdtdatahash" xmlns:w16="http://schemas.microsoft.com/office/word/2018/wordml" xmlns:w16cex="http://schemas.microsoft.com/office/word/2018/wordml/cex">
             <w:pict>
               <v:rect w14:anchorId="4340296C" id="Rectangle 9" o:spid="_x0000_s1030" style="position:absolute;left:0;text-align:left;margin-left:37.2pt;margin-top:7.2pt;width:463.2pt;height:34.2pt;z-index:251667456;visibility:visible;mso-wrap-style:square;mso-width-percent:0;mso-height-percent:0;mso-wrap-distance-left:9pt;mso-wrap-distance-top:0;mso-wrap-distance-right:9pt;mso-wrap-distance-bottom:0;mso-position-horizontal:absolute;mso-position-horizontal-relative:margin;mso-position-vertical:absolute;mso-position-vertical-relative:text;mso-width-percent:0;mso-height-percent:0;mso-width-relative:margin;mso-height-relative:margin;v-text-anchor:middle" o:gfxdata="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" fillcolor="#c3c3c3 [2166]" strokecolor="#a5a5a5 [3206]" strokeweight=".5pt">
                 <v:fill color2="#b6b6b6 [2614]" rotate="t" colors="0 #d2d2d2;.5 #c8c8c8;1 silver" focus="100%" type="gradient">
@@ -5859,7 +6070,7 @@
               </wp:anchor>
             </w:drawing>
           </mc:Choice>
-          <mc:Fallback>
+          <mc:Fallback xmlns:w16sdtdh="http://schemas.microsoft.com/office/word/2020/wordml/sdtdatahash" xmlns:w16="http://schemas.microsoft.com/office/word/2018/wordml" xmlns:w16cex="http://schemas.microsoft.com/office/word/2018/wordml/cex">
             <w:pict>
               <v:line w14:anchorId="3B6E7754" id="Straight Connector 5" o:spid="_x0000_s1026" style="position:absolute;flip:y;z-index:251682816;visibility:visible;mso-wrap-style:square;mso-width-percent:0;mso-height-percent:0;mso-wrap-distance-left:9pt;mso-wrap-distance-top:0;mso-wrap-distance-right:9pt;mso-wrap-distance-bottom:0;mso-position-horizontal:absolute;mso-position-horizontal-relative:margin;mso-position-vertical:absolute;mso-position-vertical-relative:text;mso-width-percent:0;mso-height-percent:0;mso-width-relative:margin;mso-height-relative:margin" from="10.8pt,23.35pt" to="516.6pt,23.95pt" o:gfxdata="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" strokecolor="#4472c4 [3204]" strokeweight=".5pt">
                 <v:stroke joinstyle="miter"/>
@@ -5903,8 +6114,19 @@
           <w:sz w:val="24"/>
           <w:szCs w:val="24"/>
         </w:rPr>
-        <w:t>CR Inventory Management using Predictive Analytics Client: Charrles Routte</w:t>
-      </w:r>
+        <w:t xml:space="preserve">CR Inventory Management using Predictive Analytics Client: Charrles </w:t>
+      </w:r>
+      <w:proofErr w:type="spellStart"/>
+      <w:r>
+        <w:rPr>
+          <w:rFonts w:ascii="Times New Roman" w:hAnsi="Times New Roman" w:cs="Times New Roman"/>
+          <w:b/>
+          <w:sz w:val="24"/>
+          <w:szCs w:val="24"/>
+        </w:rPr>
+        <w:t>Routte</w:t>
+      </w:r>
+      <w:proofErr w:type="spellEnd"/>
     </w:p>
     <w:p>
       <w:pPr>
@@ -6072,7 +6294,14 @@
                                 <w:sz w:val="24"/>
                                 <w:szCs w:val="24"/>
                               </w:rPr>
-                              <w:t>Python, Jupyter Notebook (Anaconda), HIVE, Tableau, Azure ML Studio</w:t>
+                              <w:t xml:space="preserve">Python, Jupyter Notebook (Anaconda), HIVE, Tableau, Azure </w:t>
+                            </w:r>
+                            <w:r>
+                              <w:rPr>
+                                <w:sz w:val="24"/>
+                                <w:szCs w:val="24"/>
+                              </w:rPr>
+                              <w:t>HD Insight</w:t>
                             </w:r>
                           </w:p>
                         </w:txbxContent>
@@ -6094,7 +6323,7 @@
           </mc:Choice>
           <mc:Fallback>
             <w:pict>
-              <v:rect w14:anchorId="6522CF62" id="Rectangle 10" o:spid="_x0000_s1031" style="position:absolute;left:0;text-align:left;margin-left:434.8pt;margin-top:7.2pt;width:486pt;height:22.8pt;z-index:251669504;visibility:visible;mso-wrap-style:square;mso-height-percent:0;mso-wrap-distance-left:9pt;mso-wrap-distance-top:0;mso-wrap-distance-right:9pt;mso-wrap-distance-bottom:0;mso-position-horizontal:right;mso-position-horizontal-relative:margin;mso-position-vertical:absolute;mso-position-vertical-relative:text;mso-height-percent:0;mso-height-relative:margin;v-text-anchor:middle" o:gfxdata="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" fillcolor="#c3c3c3 [2166]" strokecolor="#a5a5a5 [3206]" strokeweight=".5pt">
+              <v:rect w14:anchorId="6522CF62" id="Rectangle 10" o:spid="_x0000_s1032" style="position:absolute;left:0;text-align:left;margin-left:434.8pt;margin-top:7.2pt;width:486pt;height:22.8pt;z-index:251669504;visibility:visible;mso-wrap-style:square;mso-height-percent:0;mso-wrap-distance-left:9pt;mso-wrap-distance-top:0;mso-wrap-distance-right:9pt;mso-wrap-distance-bottom:0;mso-position-horizontal:right;mso-position-horizontal-relative:margin;mso-position-vertical:absolute;mso-position-vertical-relative:text;mso-height-percent:0;mso-height-relative:margin;v-text-anchor:middle" o:gfxdata="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" fillcolor="#c3c3c3 [2166]" strokecolor="#a5a5a5 [3206]" strokeweight=".5pt">
                 <v:fill color2="#b6b6b6 [2614]" rotate="t" colors="0 #d2d2d2;.5 #c8c8c8;1 silver" focus="100%" type="gradient">
                   <o:fill v:ext="view" type="gradientUnscaled"/>
                 </v:fill>
@@ -6123,7 +6352,14 @@
                           <w:sz w:val="24"/>
                           <w:szCs w:val="24"/>
                         </w:rPr>
-                        <w:t>Python, Jupyter Notebook (Anaconda), HIVE, Tableau, Azure ML Studio</w:t>
+                        <w:t xml:space="preserve">Python, Jupyter Notebook (Anaconda), HIVE, Tableau, Azure </w:t>
+                      </w:r>
+                      <w:r>
+                        <w:rPr>
+                          <w:sz w:val="24"/>
+                          <w:szCs w:val="24"/>
+                        </w:rPr>
+                        <w:t>HD Insight</w:t>
                       </w:r>
                     </w:p>
                   </w:txbxContent>
@@ -6214,7 +6450,7 @@
               </wp:anchor>
             </w:drawing>
           </mc:Choice>
-          <mc:Fallback>
+          <mc:Fallback xmlns:w16sdtdh="http://schemas.microsoft.com/office/word/2020/wordml/sdtdatahash" xmlns:w16="http://schemas.microsoft.com/office/word/2018/wordml" xmlns:w16cex="http://schemas.microsoft.com/office/word/2018/wordml/cex">
             <w:pict>
               <v:line w14:anchorId="064CB4F0" id="Straight Connector 11" o:spid="_x0000_s1026" style="position:absolute;flip:y;z-index:251684864;visibility:visible;mso-wrap-style:square;mso-width-percent:0;mso-height-percent:0;mso-wrap-distance-left:9pt;mso-wrap-distance-top:0;mso-wrap-distance-right:9pt;mso-wrap-distance-bottom:0;mso-position-horizontal:right;mso-position-horizontal-relative:margin;mso-position-vertical:absolute;mso-position-vertical-relative:text;mso-width-percent:0;mso-height-percent:0;mso-width-relative:margin;mso-height-relative:margin" from="454.6pt,15.55pt" to="960.4pt,16.15pt" o:gfxdata="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" strokecolor="#4472c4 [3204]" strokeweight=".5pt">
                 <v:stroke joinstyle="miter"/>
@@ -6239,16 +6475,54 @@
         </w:tabs>
         <w:rPr>
           <w:rFonts w:ascii="Times New Roman" w:hAnsi="Times New Roman" w:cs="Times New Roman"/>
-          <w:b/>
-          <w:sz w:val="24"/>
-        </w:rPr>
-      </w:pPr>
-      <w:r>
-        <w:rPr>
-          <w:rFonts w:ascii="Times New Roman" w:hAnsi="Times New Roman" w:cs="Times New Roman"/>
-          <w:sz w:val="24"/>
-        </w:rPr>
-        <w:t xml:space="preserve">        Project</w:t>
+          <w:sz w:val="24"/>
+        </w:rPr>
+      </w:pPr>
+      <w:r>
+        <w:rPr>
+          <w:rFonts w:ascii="Times New Roman" w:hAnsi="Times New Roman" w:cs="Times New Roman"/>
+          <w:sz w:val="24"/>
+        </w:rPr>
+        <w:t xml:space="preserve">       </w:t>
+      </w:r>
+    </w:p>
+    <w:p>
+      <w:pPr>
+        <w:tabs>
+          <w:tab w:val="left" w:pos="284"/>
+        </w:tabs>
+        <w:rPr>
+          <w:rFonts w:ascii="Times New Roman" w:hAnsi="Times New Roman" w:cs="Times New Roman"/>
+          <w:sz w:val="24"/>
+        </w:rPr>
+      </w:pPr>
+    </w:p>
+    <w:p>
+      <w:pPr>
+        <w:tabs>
+          <w:tab w:val="left" w:pos="284"/>
+        </w:tabs>
+        <w:rPr>
+          <w:rFonts w:ascii="Times New Roman" w:hAnsi="Times New Roman" w:cs="Times New Roman"/>
+          <w:b/>
+          <w:sz w:val="24"/>
+        </w:rPr>
+      </w:pPr>
+      <w:r>
+        <w:rPr>
+          <w:rFonts w:ascii="Times New Roman" w:hAnsi="Times New Roman" w:cs="Times New Roman"/>
+          <w:sz w:val="24"/>
+        </w:rPr>
+        <w:lastRenderedPageBreak/>
+        <w:tab/>
+        <w:t xml:space="preserve">   </w:t>
+      </w:r>
+      <w:r>
+        <w:rPr>
+          <w:rFonts w:ascii="Times New Roman" w:hAnsi="Times New Roman" w:cs="Times New Roman"/>
+          <w:sz w:val="24"/>
+        </w:rPr>
+        <w:t xml:space="preserve"> Project</w:t>
       </w:r>
       <w:r>
         <w:rPr>
@@ -6362,7 +6636,6 @@
         <w:ind w:left="1080"/>
       </w:pPr>
       <w:r>
-        <w:lastRenderedPageBreak/>
         <w:t xml:space="preserve">Generating Summary reports of all jobs running day from scrapped data. </w:t>
       </w:r>
     </w:p>
@@ -6546,7 +6819,7 @@
               </wp:anchor>
             </w:drawing>
           </mc:Choice>
-          <mc:Fallback>
+          <mc:Fallback xmlns:w16sdtdh="http://schemas.microsoft.com/office/word/2020/wordml/sdtdatahash" xmlns:w16="http://schemas.microsoft.com/office/word/2018/wordml" xmlns:w16cex="http://schemas.microsoft.com/office/word/2018/wordml/cex">
             <w:pict>
               <v:rect w14:anchorId="311D214D" id="Rectangle 16" o:spid="_x0000_s1032" style="position:absolute;margin-left:39.6pt;margin-top:.85pt;width:491.4pt;height:22.8pt;z-index:251671552;visibility:visible;mso-wrap-style:square;mso-width-percent:0;mso-height-percent:0;mso-wrap-distance-left:9pt;mso-wrap-distance-top:0;mso-wrap-distance-right:9pt;mso-wrap-distance-bottom:0;mso-position-horizontal:absolute;mso-position-horizontal-relative:text;mso-position-vertical:absolute;mso-position-vertical-relative:text;mso-width-percent:0;mso-height-percent:0;mso-width-relative:margin;mso-height-relative:margin;v-text-anchor:middle" o:gfxdata="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" fillcolor="#c3c3c3 [2166]" strokecolor="#a5a5a5 [3206]" strokeweight=".5pt">
                 <v:fill color2="#b6b6b6 [2614]" rotate="t" colors="0 #d2d2d2;.5 #c8c8c8;1 silver" focus="100%" type="gradient">
@@ -6696,7 +6969,7 @@
               </wp:anchor>
             </w:drawing>
           </mc:Choice>
-          <mc:Fallback>
+          <mc:Fallback xmlns:w16sdtdh="http://schemas.microsoft.com/office/word/2020/wordml/sdtdatahash" xmlns:w16="http://schemas.microsoft.com/office/word/2018/wordml" xmlns:w16cex="http://schemas.microsoft.com/office/word/2018/wordml/cex">
             <w:pict>
               <v:line w14:anchorId="325714E5" id="Straight Connector 12" o:spid="_x0000_s1026" style="position:absolute;flip:y;z-index:251686912;visibility:visible;mso-wrap-style:square;mso-width-percent:0;mso-height-percent:0;mso-wrap-distance-left:9pt;mso-wrap-distance-top:0;mso-wrap-distance-right:9pt;mso-wrap-distance-bottom:0;mso-position-horizontal:right;mso-position-horizontal-relative:margin;mso-position-vertical:absolute;mso-position-vertical-relative:text;mso-width-percent:0;mso-height-percent:0;mso-width-relative:margin;mso-height-relative:margin" from="454.6pt,16.2pt" to="960.4pt,16.8pt" o:gfxdata="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" strokecolor="#4472c4 [3204]" strokeweight=".5pt">
                 <v:stroke joinstyle="miter"/>
@@ -7074,7 +7347,7 @@
               </wp:anchor>
             </w:drawing>
           </mc:Choice>
-          <mc:Fallback>
+          <mc:Fallback xmlns:w16sdtdh="http://schemas.microsoft.com/office/word/2020/wordml/sdtdatahash" xmlns:w16="http://schemas.microsoft.com/office/word/2018/wordml" xmlns:w16cex="http://schemas.microsoft.com/office/word/2018/wordml/cex">
             <w:pict>
               <v:rect w14:anchorId="609ABA34" id="Rectangle 17" o:spid="_x0000_s1033" style="position:absolute;margin-left:39.6pt;margin-top:7.85pt;width:493.8pt;height:22.8pt;z-index:251673600;visibility:visible;mso-wrap-style:square;mso-width-percent:0;mso-height-percent:0;mso-wrap-distance-left:9pt;mso-wrap-distance-top:0;mso-wrap-distance-right:9pt;mso-wrap-distance-bottom:0;mso-position-horizontal:absolute;mso-position-horizontal-relative:text;mso-position-vertical:absolute;mso-position-vertical-relative:text;mso-width-percent:0;mso-height-percent:0;mso-width-relative:margin;mso-height-relative:margin;v-text-anchor:middle" o:gfxdata="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" fillcolor="#c3c3c3 [2166]" strokecolor="#a5a5a5 [3206]" strokeweight=".5pt">
                 <v:fill color2="#b6b6b6 [2614]" rotate="t" colors="0 #d2d2d2;.5 #c8c8c8;1 silver" focus="100%" type="gradient">
@@ -7240,7 +7513,7 @@
               </wp:anchor>
             </w:drawing>
           </mc:Choice>
-          <mc:Fallback>
+          <mc:Fallback xmlns:w16sdtdh="http://schemas.microsoft.com/office/word/2020/wordml/sdtdatahash" xmlns:w16="http://schemas.microsoft.com/office/word/2018/wordml" xmlns:w16cex="http://schemas.microsoft.com/office/word/2018/wordml/cex">
             <w:pict>
               <v:line w14:anchorId="3CFCBC37" id="Straight Connector 13" o:spid="_x0000_s1026" style="position:absolute;flip:y;z-index:251688960;visibility:visible;mso-wrap-style:square;mso-width-percent:0;mso-height-percent:0;mso-wrap-distance-left:9pt;mso-wrap-distance-top:0;mso-wrap-distance-right:9pt;mso-wrap-distance-bottom:0;mso-position-horizontal:left;mso-position-horizontal-relative:margin;mso-position-vertical:absolute;mso-position-vertical-relative:text;mso-width-percent:0;mso-height-percent:0;mso-width-relative:margin;mso-height-relative:margin" from="0,.5pt" to="505.8pt,1.1pt" o:gfxdata="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" strokecolor="#4472c4 [3204]" strokeweight=".5pt">
                 <v:stroke joinstyle="miter"/>
@@ -7829,7 +8102,7 @@
               </wp:anchor>
             </w:drawing>
           </mc:Choice>
-          <mc:Fallback>
+          <mc:Fallback xmlns:w16sdtdh="http://schemas.microsoft.com/office/word/2020/wordml/sdtdatahash" xmlns:w16="http://schemas.microsoft.com/office/word/2018/wordml" xmlns:w16cex="http://schemas.microsoft.com/office/word/2018/wordml/cex">
             <w:pict>
               <v:rect w14:anchorId="6EE1CD78" id="Rectangle 18" o:spid="_x0000_s1034" style="position:absolute;margin-left:42.6pt;margin-top:1.4pt;width:486pt;height:39pt;z-index:251675648;visibility:visible;mso-wrap-style:square;mso-height-percent:0;mso-wrap-distance-left:9pt;mso-wrap-distance-top:0;mso-wrap-distance-right:9pt;mso-wrap-distance-bottom:0;mso-position-horizontal:absolute;mso-position-horizontal-relative:text;mso-position-vertical:absolute;mso-position-vertical-relative:text;mso-height-percent:0;mso-height-relative:margin;v-text-anchor:middle" o:gfxdata="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" fillcolor="#c3c3c3 [2166]" strokecolor="#a5a5a5 [3206]" strokeweight=".5pt">
                 <v:fill color2="#b6b6b6 [2614]" rotate="t" colors="0 #d2d2d2;.5 #c8c8c8;1 silver" focus="100%" type="gradient">
@@ -7912,6 +8185,7 @@
           <w:u w:val="thick"/>
           <w:shd w:val="clear" w:color="auto" w:fill="D2D2D2"/>
         </w:rPr>
+        <w:lastRenderedPageBreak/>
         <w:t>EXTRA CURRICULAR ACHEIVEMENTS</w:t>
       </w:r>
     </w:p>
@@ -9016,7 +9290,7 @@
 </file>
 
 <file path=word/endnotes.xml><?xml version="1.0" encoding="utf-8"?>
-<w:endnotes xmlns:wpc="http://schemas.microsoft.com/office/word/2010/wordprocessingCanvas" xmlns:cx="http://schemas.microsoft.com/office/drawing/2014/chartex" xmlns:cx1="http://schemas.microsoft.com/office/drawing/2015/9/8/chartex" xmlns:cx2="http://schemas.microsoft.com/office/drawing/2015/10/21/chartex" xmlns:cx3="http://schemas.microsoft.com/office/drawing/2016/5/9/chartex" xmlns:cx4="http://schemas.microsoft.com/office/drawing/2016/5/10/chartex" xmlns:cx5="http://schemas.microsoft.com/office/drawing/2016/5/11/chartex" xmlns:cx6="http://schemas.microsoft.com/office/drawing/2016/5/12/chartex" xmlns:cx7="http://schemas.microsoft.com/office/drawing/2016/5/13/chartex" xmlns:cx8="http://schemas.microsoft.com/office/drawing/2016/5/14/chartex" xmlns:mc="http://schemas.openxmlformats.org/markup-compatibility/2006" xmlns:aink="http://schemas.microsoft.com/office/drawing/2016/ink" xmlns:am3d="http://schemas.microsoft.com/office/drawing/2017/model3d" xmlns:o="urn:schemas-microsoft-com:office:office" xmlns:r="http://schemas.openxmlformats.org/officeDocument/2006/relationships" xmlns:m="http://schemas.openxmlformats.org/officeDocument/2006/math" xmlns:v="urn:schemas-microsoft-com:vml" xmlns:wp14="http://schemas.microsoft.com/office/word/2010/wordprocessingDrawing" xmlns:wp="http://schemas.openxmlformats.org/drawingml/2006/wordprocessingDrawing" xmlns:w10="urn:schemas-microsoft-com:office:word" xmlns:w="http://schemas.openxmlformats.org/wordprocessingml/2006/main" xmlns:w14="http://schemas.microsoft.com/office/word/2010/wordml" xmlns:w15="http://schemas.microsoft.com/office/word/2012/wordml" xmlns:w16cex="http://schemas.microsoft.com/office/word/2018/wordml/cex" xmlns:w16cid="http://schemas.microsoft.com/office/word/2016/wordml/cid" xmlns:w16="http://schemas.microsoft.com/office/word/2018/wordml" xmlns:w16sdtdh="http://schemas.microsoft.com/office/word/2020/wordml/sdtdatahash" xmlns:w16se="http://schemas.microsoft.com/office/word/2015/wordml/symex" xmlns:wpg="http://schemas.microsoft.com/office/word/2010/wordprocessingGroup" xmlns:wpi="http://schemas.microsoft.com/office/word/2010/wordprocessingInk" xmlns:wne="http://schemas.microsoft.com/office/word/2006/wordml" xmlns:wps="http://schemas.microsoft.com/office/word/2010/wordprocessingShape" mc:Ignorable="w14 w15 w16se w16cid w16 w16cex w16sdtdh wp14">
+<w:endnotes xmlns:wpc="http://schemas.microsoft.com/office/word/2010/wordprocessingCanvas" xmlns:cx="http://schemas.microsoft.com/office/drawing/2014/chartex" xmlns:cx1="http://schemas.microsoft.com/office/drawing/2015/9/8/chartex" xmlns:cx2="http://schemas.microsoft.com/office/drawing/2015/10/21/chartex" xmlns:cx3="http://schemas.microsoft.com/office/drawing/2016/5/9/chartex" xmlns:cx4="http://schemas.microsoft.com/office/drawing/2016/5/10/chartex" xmlns:cx5="http://schemas.microsoft.com/office/drawing/2016/5/11/chartex" xmlns:cx6="http://schemas.microsoft.com/office/drawing/2016/5/12/chartex" xmlns:cx7="http://schemas.microsoft.com/office/drawing/2016/5/13/chartex" xmlns:cx8="http://schemas.microsoft.com/office/drawing/2016/5/14/chartex" xmlns:mc="http://schemas.openxmlformats.org/markup-compatibility/2006" xmlns:aink="http://schemas.microsoft.com/office/drawing/2016/ink" xmlns:am3d="http://schemas.microsoft.com/office/drawing/2017/model3d" xmlns:o="urn:schemas-microsoft-com:office:office" xmlns:r="http://schemas.openxmlformats.org/officeDocument/2006/relationships" xmlns:m="http://schemas.openxmlformats.org/officeDocument/2006/math" xmlns:v="urn:schemas-microsoft-com:vml" xmlns:wp14="http://schemas.microsoft.com/office/word/2010/wordprocessingDrawing" xmlns:wp="http://schemas.openxmlformats.org/drawingml/2006/wordprocessingDrawing" xmlns:w10="urn:schemas-microsoft-com:office:word" xmlns:w="http://schemas.openxmlformats.org/wordprocessingml/2006/main" xmlns:w14="http://schemas.microsoft.com/office/word/2010/wordml" xmlns:w15="http://schemas.microsoft.com/office/word/2012/wordml" xmlns:w16cid="http://schemas.microsoft.com/office/word/2016/wordml/cid" xmlns:w16se="http://schemas.microsoft.com/office/word/2015/wordml/symex" xmlns:wpg="http://schemas.microsoft.com/office/word/2010/wordprocessingGroup" xmlns:wpi="http://schemas.microsoft.com/office/word/2010/wordprocessingInk" xmlns:wne="http://schemas.microsoft.com/office/word/2006/wordml" xmlns:wps="http://schemas.microsoft.com/office/word/2010/wordprocessingShape" mc:Ignorable="w14 w15 w16se w16cid wp14">
   <w:endnote w:type="separator" w:id="-1">
     <w:p>
       <w:pPr>
@@ -9041,7 +9315,7 @@
 </file>
 
 <file path=word/footer1.xml><?xml version="1.0" encoding="utf-8"?>
-<w:ftr xmlns:wpc="http://schemas.microsoft.com/office/word/2010/wordprocessingCanvas" xmlns:cx="http://schemas.microsoft.com/office/drawing/2014/chartex" xmlns:cx1="http://schemas.microsoft.com/office/drawing/2015/9/8/chartex" xmlns:cx2="http://schemas.microsoft.com/office/drawing/2015/10/21/chartex" xmlns:cx3="http://schemas.microsoft.com/office/drawing/2016/5/9/chartex" xmlns:cx4="http://schemas.microsoft.com/office/drawing/2016/5/10/chartex" xmlns:cx5="http://schemas.microsoft.com/office/drawing/2016/5/11/chartex" xmlns:cx6="http://schemas.microsoft.com/office/drawing/2016/5/12/chartex" xmlns:cx7="http://schemas.microsoft.com/office/drawing/2016/5/13/chartex" xmlns:cx8="http://schemas.microsoft.com/office/drawing/2016/5/14/chartex" xmlns:mc="http://schemas.openxmlformats.org/markup-compatibility/2006" xmlns:aink="http://schemas.microsoft.com/office/drawing/2016/ink" xmlns:am3d="http://schemas.microsoft.com/office/drawing/2017/model3d" xmlns:o="urn:schemas-microsoft-com:office:office" xmlns:r="http://schemas.openxmlformats.org/officeDocument/2006/relationships" xmlns:m="http://schemas.openxmlformats.org/officeDocument/2006/math" xmlns:v="urn:schemas-microsoft-com:vml" xmlns:wp14="http://schemas.microsoft.com/office/word/2010/wordprocessingDrawing" xmlns:wp="http://schemas.openxmlformats.org/drawingml/2006/wordprocessingDrawing" xmlns:w10="urn:schemas-microsoft-com:office:word" xmlns:w="http://schemas.openxmlformats.org/wordprocessingml/2006/main" xmlns:w14="http://schemas.microsoft.com/office/word/2010/wordml" xmlns:w15="http://schemas.microsoft.com/office/word/2012/wordml" xmlns:w16cex="http://schemas.microsoft.com/office/word/2018/wordml/cex" xmlns:w16cid="http://schemas.microsoft.com/office/word/2016/wordml/cid" xmlns:w16="http://schemas.microsoft.com/office/word/2018/wordml" xmlns:w16sdtdh="http://schemas.microsoft.com/office/word/2020/wordml/sdtdatahash" xmlns:w16se="http://schemas.microsoft.com/office/word/2015/wordml/symex" xmlns:wpg="http://schemas.microsoft.com/office/word/2010/wordprocessingGroup" xmlns:wpi="http://schemas.microsoft.com/office/word/2010/wordprocessingInk" xmlns:wne="http://schemas.microsoft.com/office/word/2006/wordml" xmlns:wps="http://schemas.microsoft.com/office/word/2010/wordprocessingShape" mc:Ignorable="w14 w15 w16se w16cid w16 w16cex w16sdtdh wp14">
+<w:ftr xmlns:wpc="http://schemas.microsoft.com/office/word/2010/wordprocessingCanvas" xmlns:cx="http://schemas.microsoft.com/office/drawing/2014/chartex" xmlns:cx1="http://schemas.microsoft.com/office/drawing/2015/9/8/chartex" xmlns:cx2="http://schemas.microsoft.com/office/drawing/2015/10/21/chartex" xmlns:cx3="http://schemas.microsoft.com/office/drawing/2016/5/9/chartex" xmlns:cx4="http://schemas.microsoft.com/office/drawing/2016/5/10/chartex" xmlns:cx5="http://schemas.microsoft.com/office/drawing/2016/5/11/chartex" xmlns:cx6="http://schemas.microsoft.com/office/drawing/2016/5/12/chartex" xmlns:cx7="http://schemas.microsoft.com/office/drawing/2016/5/13/chartex" xmlns:cx8="http://schemas.microsoft.com/office/drawing/2016/5/14/chartex" xmlns:mc="http://schemas.openxmlformats.org/markup-compatibility/2006" xmlns:aink="http://schemas.microsoft.com/office/drawing/2016/ink" xmlns:am3d="http://schemas.microsoft.com/office/drawing/2017/model3d" xmlns:o="urn:schemas-microsoft-com:office:office" xmlns:r="http://schemas.openxmlformats.org/officeDocument/2006/relationships" xmlns:m="http://schemas.openxmlformats.org/officeDocument/2006/math" xmlns:v="urn:schemas-microsoft-com:vml" xmlns:wp14="http://schemas.microsoft.com/office/word/2010/wordprocessingDrawing" xmlns:wp="http://schemas.openxmlformats.org/drawingml/2006/wordprocessingDrawing" xmlns:w10="urn:schemas-microsoft-com:office:word" xmlns:w="http://schemas.openxmlformats.org/wordprocessingml/2006/main" xmlns:w14="http://schemas.microsoft.com/office/word/2010/wordml" xmlns:w15="http://schemas.microsoft.com/office/word/2012/wordml" xmlns:w16cid="http://schemas.microsoft.com/office/word/2016/wordml/cid" xmlns:w16se="http://schemas.microsoft.com/office/word/2015/wordml/symex" xmlns:wpg="http://schemas.microsoft.com/office/word/2010/wordprocessingGroup" xmlns:wpi="http://schemas.microsoft.com/office/word/2010/wordprocessingInk" xmlns:wne="http://schemas.microsoft.com/office/word/2006/wordml" xmlns:wps="http://schemas.microsoft.com/office/word/2010/wordprocessingShape" mc:Ignorable="w14 w15 w16se w16cid wp14">
   <w:p>
     <w:pPr>
       <w:pStyle w:val="Header"/>
@@ -9075,7 +9349,7 @@
 </file>
 
 <file path=word/footnotes.xml><?xml version="1.0" encoding="utf-8"?>
-<w:footnotes xmlns:wpc="http://schemas.microsoft.com/office/word/2010/wordprocessingCanvas" xmlns:cx="http://schemas.microsoft.com/office/drawing/2014/chartex" xmlns:cx1="http://schemas.microsoft.com/office/drawing/2015/9/8/chartex" xmlns:cx2="http://schemas.microsoft.com/office/drawing/2015/10/21/chartex" xmlns:cx3="http://schemas.microsoft.com/office/drawing/2016/5/9/chartex" xmlns:cx4="http://schemas.microsoft.com/office/drawing/2016/5/10/chartex" xmlns:cx5="http://schemas.microsoft.com/office/drawing/2016/5/11/chartex" xmlns:cx6="http://schemas.microsoft.com/office/drawing/2016/5/12/chartex" xmlns:cx7="http://schemas.microsoft.com/office/drawing/2016/5/13/chartex" xmlns:cx8="http://schemas.microsoft.com/office/drawing/2016/5/14/chartex" xmlns:mc="http://schemas.openxmlformats.org/markup-compatibility/2006" xmlns:aink="http://schemas.microsoft.com/office/drawing/2016/ink" xmlns:am3d="http://schemas.microsoft.com/office/drawing/2017/model3d" xmlns:o="urn:schemas-microsoft-com:office:office" xmlns:r="http://schemas.openxmlformats.org/officeDocument/2006/relationships" xmlns:m="http://schemas.openxmlformats.org/officeDocument/2006/math" xmlns:v="urn:schemas-microsoft-com:vml" xmlns:wp14="http://schemas.microsoft.com/office/word/2010/wordprocessingDrawing" xmlns:wp="http://schemas.openxmlformats.org/drawingml/2006/wordprocessingDrawing" xmlns:w10="urn:schemas-microsoft-com:office:word" xmlns:w="http://schemas.openxmlformats.org/wordprocessingml/2006/main" xmlns:w14="http://schemas.microsoft.com/office/word/2010/wordml" xmlns:w15="http://schemas.microsoft.com/office/word/2012/wordml" xmlns:w16cex="http://schemas.microsoft.com/office/word/2018/wordml/cex" xmlns:w16cid="http://schemas.microsoft.com/office/word/2016/wordml/cid" xmlns:w16="http://schemas.microsoft.com/office/word/2018/wordml" xmlns:w16sdtdh="http://schemas.microsoft.com/office/word/2020/wordml/sdtdatahash" xmlns:w16se="http://schemas.microsoft.com/office/word/2015/wordml/symex" xmlns:wpg="http://schemas.microsoft.com/office/word/2010/wordprocessingGroup" xmlns:wpi="http://schemas.microsoft.com/office/word/2010/wordprocessingInk" xmlns:wne="http://schemas.microsoft.com/office/word/2006/wordml" xmlns:wps="http://schemas.microsoft.com/office/word/2010/wordprocessingShape" mc:Ignorable="w14 w15 w16se w16cid w16 w16cex w16sdtdh wp14">
+<w:footnotes xmlns:wpc="http://schemas.microsoft.com/office/word/2010/wordprocessingCanvas" xmlns:cx="http://schemas.microsoft.com/office/drawing/2014/chartex" xmlns:cx1="http://schemas.microsoft.com/office/drawing/2015/9/8/chartex" xmlns:cx2="http://schemas.microsoft.com/office/drawing/2015/10/21/chartex" xmlns:cx3="http://schemas.microsoft.com/office/drawing/2016/5/9/chartex" xmlns:cx4="http://schemas.microsoft.com/office/drawing/2016/5/10/chartex" xmlns:cx5="http://schemas.microsoft.com/office/drawing/2016/5/11/chartex" xmlns:cx6="http://schemas.microsoft.com/office/drawing/2016/5/12/chartex" xmlns:cx7="http://schemas.microsoft.com/office/drawing/2016/5/13/chartex" xmlns:cx8="http://schemas.microsoft.com/office/drawing/2016/5/14/chartex" xmlns:mc="http://schemas.openxmlformats.org/markup-compatibility/2006" xmlns:aink="http://schemas.microsoft.com/office/drawing/2016/ink" xmlns:am3d="http://schemas.microsoft.com/office/drawing/2017/model3d" xmlns:o="urn:schemas-microsoft-com:office:office" xmlns:r="http://schemas.openxmlformats.org/officeDocument/2006/relationships" xmlns:m="http://schemas.openxmlformats.org/officeDocument/2006/math" xmlns:v="urn:schemas-microsoft-com:vml" xmlns:wp14="http://schemas.microsoft.com/office/word/2010/wordprocessingDrawing" xmlns:wp="http://schemas.openxmlformats.org/drawingml/2006/wordprocessingDrawing" xmlns:w10="urn:schemas-microsoft-com:office:word" xmlns:w="http://schemas.openxmlformats.org/wordprocessingml/2006/main" xmlns:w14="http://schemas.microsoft.com/office/word/2010/wordml" xmlns:w15="http://schemas.microsoft.com/office/word/2012/wordml" xmlns:w16cid="http://schemas.microsoft.com/office/word/2016/wordml/cid" xmlns:w16se="http://schemas.microsoft.com/office/word/2015/wordml/symex" xmlns:wpg="http://schemas.microsoft.com/office/word/2010/wordprocessingGroup" xmlns:wpi="http://schemas.microsoft.com/office/word/2010/wordprocessingInk" xmlns:wne="http://schemas.microsoft.com/office/word/2006/wordml" xmlns:wps="http://schemas.microsoft.com/office/word/2010/wordprocessingShape" mc:Ignorable="w14 w15 w16se w16cid wp14">
   <w:footnote w:type="separator" w:id="-1">
     <w:p>
       <w:pPr>
@@ -9100,7 +9374,7 @@
 </file>
 
 <file path=word/numbering.xml><?xml version="1.0" encoding="utf-8"?>
-<w:numbering xmlns:wpc="http://schemas.microsoft.com/office/word/2010/wordprocessingCanvas" xmlns:cx="http://schemas.microsoft.com/office/drawing/2014/chartex" xmlns:cx1="http://schemas.microsoft.com/office/drawing/2015/9/8/chartex" xmlns:cx2="http://schemas.microsoft.com/office/drawing/2015/10/21/chartex" xmlns:cx3="http://schemas.microsoft.com/office/drawing/2016/5/9/chartex" xmlns:cx4="http://schemas.microsoft.com/office/drawing/2016/5/10/chartex" xmlns:cx5="http://schemas.microsoft.com/office/drawing/2016/5/11/chartex" xmlns:cx6="http://schemas.microsoft.com/office/drawing/2016/5/12/chartex" xmlns:cx7="http://schemas.microsoft.com/office/drawing/2016/5/13/chartex" xmlns:cx8="http://schemas.microsoft.com/office/drawing/2016/5/14/chartex" xmlns:mc="http://schemas.openxmlformats.org/markup-compatibility/2006" xmlns:aink="http://schemas.microsoft.com/office/drawing/2016/ink" xmlns:am3d="http://schemas.microsoft.com/office/drawing/2017/model3d" xmlns:o="urn:schemas-microsoft-com:office:office" xmlns:r="http://schemas.openxmlformats.org/officeDocument/2006/relationships" xmlns:m="http://schemas.openxmlformats.org/officeDocument/2006/math" xmlns:v="urn:schemas-microsoft-com:vml" xmlns:wp14="http://schemas.microsoft.com/office/word/2010/wordprocessingDrawing" xmlns:wp="http://schemas.openxmlformats.org/drawingml/2006/wordprocessingDrawing" xmlns:w10="urn:schemas-microsoft-com:office:word" xmlns:w="http://schemas.openxmlformats.org/wordprocessingml/2006/main" xmlns:w14="http://schemas.microsoft.com/office/word/2010/wordml" xmlns:w15="http://schemas.microsoft.com/office/word/2012/wordml" xmlns:w16cex="http://schemas.microsoft.com/office/word/2018/wordml/cex" xmlns:w16cid="http://schemas.microsoft.com/office/word/2016/wordml/cid" xmlns:w16="http://schemas.microsoft.com/office/word/2018/wordml" xmlns:w16sdtdh="http://schemas.microsoft.com/office/word/2020/wordml/sdtdatahash" xmlns:w16se="http://schemas.microsoft.com/office/word/2015/wordml/symex" xmlns:wpg="http://schemas.microsoft.com/office/word/2010/wordprocessingGroup" xmlns:wpi="http://schemas.microsoft.com/office/word/2010/wordprocessingInk" xmlns:wne="http://schemas.microsoft.com/office/word/2006/wordml" xmlns:wps="http://schemas.microsoft.com/office/word/2010/wordprocessingShape" mc:Ignorable="w14 w15 w16se w16cid w16 w16cex w16sdtdh wp14">
+<w:numbering xmlns:wpc="http://schemas.microsoft.com/office/word/2010/wordprocessingCanvas" xmlns:cx="http://schemas.microsoft.com/office/drawing/2014/chartex" xmlns:cx1="http://schemas.microsoft.com/office/drawing/2015/9/8/chartex" xmlns:cx2="http://schemas.microsoft.com/office/drawing/2015/10/21/chartex" xmlns:cx3="http://schemas.microsoft.com/office/drawing/2016/5/9/chartex" xmlns:cx4="http://schemas.microsoft.com/office/drawing/2016/5/10/chartex" xmlns:cx5="http://schemas.microsoft.com/office/drawing/2016/5/11/chartex" xmlns:cx6="http://schemas.microsoft.com/office/drawing/2016/5/12/chartex" xmlns:cx7="http://schemas.microsoft.com/office/drawing/2016/5/13/chartex" xmlns:cx8="http://schemas.microsoft.com/office/drawing/2016/5/14/chartex" xmlns:mc="http://schemas.openxmlformats.org/markup-compatibility/2006" xmlns:aink="http://schemas.microsoft.com/office/drawing/2016/ink" xmlns:am3d="http://schemas.microsoft.com/office/drawing/2017/model3d" xmlns:o="urn:schemas-microsoft-com:office:office" xmlns:r="http://schemas.openxmlformats.org/officeDocument/2006/relationships" xmlns:m="http://schemas.openxmlformats.org/officeDocument/2006/math" xmlns:v="urn:schemas-microsoft-com:vml" xmlns:wp14="http://schemas.microsoft.com/office/word/2010/wordprocessingDrawing" xmlns:wp="http://schemas.openxmlformats.org/drawingml/2006/wordprocessingDrawing" xmlns:w10="urn:schemas-microsoft-com:office:word" xmlns:w="http://schemas.openxmlformats.org/wordprocessingml/2006/main" xmlns:w14="http://schemas.microsoft.com/office/word/2010/wordml" xmlns:w15="http://schemas.microsoft.com/office/word/2012/wordml" xmlns:w16cid="http://schemas.microsoft.com/office/word/2016/wordml/cid" xmlns:w16se="http://schemas.microsoft.com/office/word/2015/wordml/symex" xmlns:wpg="http://schemas.microsoft.com/office/word/2010/wordprocessingGroup" xmlns:wpi="http://schemas.microsoft.com/office/word/2010/wordprocessingInk" xmlns:wne="http://schemas.microsoft.com/office/word/2006/wordml" xmlns:wps="http://schemas.microsoft.com/office/word/2010/wordprocessingShape" mc:Ignorable="w14 w15 w16se w16cid wp14">
   <w:numPicBullet w:numPicBulletId="0">
     <w:pict>
       <v:shapetype id="_x0000_t75" coordsize="21600,21600" o:spt="75" o:preferrelative="t" path="m@4@5l@4@11@9@11@9@5xe" filled="f" stroked="f">
@@ -9122,7 +9396,7 @@
         <v:path o:extrusionok="f" gradientshapeok="t" o:connecttype="rect"/>
         <o:lock v:ext="edit" aspectratio="t"/>
       </v:shapetype>
-      <v:shape id="_x0000_i1086" type="#_x0000_t75" style="width:11.4pt;height:11.4pt" o:bullet="t">
+      <v:shape id="_x0000_i1043" type="#_x0000_t75" style="width:11.25pt;height:11.25pt" o:bullet="t">
         <v:imagedata r:id="rId1" o:title="msoF9D0"/>
       </v:shape>
     </w:pict>
@@ -11631,7 +11905,7 @@
 </file>
 
 <file path=word/styles.xml><?xml version="1.0" encoding="utf-8"?>
-<w:styles xmlns:mc="http://schemas.openxmlformats.org/markup-compatibility/2006" xmlns:r="http://schemas.openxmlformats.org/officeDocument/2006/relationships" xmlns:w="http://schemas.openxmlformats.org/wordprocessingml/2006/main" xmlns:w14="http://schemas.microsoft.com/office/word/2010/wordml" xmlns:w15="http://schemas.microsoft.com/office/word/2012/wordml" xmlns:w16cex="http://schemas.microsoft.com/office/word/2018/wordml/cex" xmlns:w16cid="http://schemas.microsoft.com/office/word/2016/wordml/cid" xmlns:w16="http://schemas.microsoft.com/office/word/2018/wordml" xmlns:w16sdtdh="http://schemas.microsoft.com/office/word/2020/wordml/sdtdatahash" xmlns:w16se="http://schemas.microsoft.com/office/word/2015/wordml/symex" mc:Ignorable="w14 w15 w16se w16cid w16 w16cex w16sdtdh">
+<w:styles xmlns:mc="http://schemas.openxmlformats.org/markup-compatibility/2006" xmlns:r="http://schemas.openxmlformats.org/officeDocument/2006/relationships" xmlns:w="http://schemas.openxmlformats.org/wordprocessingml/2006/main" xmlns:w14="http://schemas.microsoft.com/office/word/2010/wordml" xmlns:w15="http://schemas.microsoft.com/office/word/2012/wordml" xmlns:w16cid="http://schemas.microsoft.com/office/word/2016/wordml/cid" xmlns:w16se="http://schemas.microsoft.com/office/word/2015/wordml/symex" mc:Ignorable="w14 w15 w16se w16cid">
   <w:docDefaults>
     <w:rPrDefault>
       <w:rPr>
@@ -11646,7 +11920,7 @@
       </w:pPr>
     </w:pPrDefault>
   </w:docDefaults>
-  <w:latentStyles w:defLockedState="0" w:defUIPriority="99" w:defSemiHidden="0" w:defUnhideWhenUsed="0" w:defQFormat="0" w:count="376">
+  <w:latentStyles w:defLockedState="0" w:defUIPriority="99" w:defSemiHidden="0" w:defUnhideWhenUsed="0" w:defQFormat="0" w:count="375">
     <w:lsdException w:name="Normal" w:uiPriority="0" w:qFormat="1"/>
     <w:lsdException w:name="heading 1" w:uiPriority="9" w:qFormat="1"/>
     <w:lsdException w:name="heading 2" w:semiHidden="1" w:uiPriority="9" w:unhideWhenUsed="1" w:qFormat="1"/>
@@ -12022,7 +12296,6 @@
     <w:lsdException w:name="Smart Hyperlink" w:semiHidden="1" w:unhideWhenUsed="1"/>
     <w:lsdException w:name="Hashtag" w:semiHidden="1" w:unhideWhenUsed="1"/>
     <w:lsdException w:name="Unresolved Mention" w:semiHidden="1" w:unhideWhenUsed="1"/>
-    <w:lsdException w:name="Smart Link" w:semiHidden="1" w:unhideWhenUsed="1"/>
   </w:latentStyles>
   <w:style w:type="paragraph" w:default="1" w:styleId="Normal">
     <w:name w:val="Normal"/>
@@ -12624,7 +12897,7 @@
 </file>
 
 <file path=customXml/itemProps1.xml><?xml version="1.0" encoding="utf-8"?>
-<ds:datastoreItem xmlns:ds="http://schemas.openxmlformats.org/officeDocument/2006/customXml" ds:itemID="{63529F70-0C4F-46B8-B8D3-AAE1F5301EA7}">
+<ds:datastoreItem xmlns:ds="http://schemas.openxmlformats.org/officeDocument/2006/customXml" ds:itemID="{F8F6A14B-3E53-4765-828D-BE903C0DEC72}">
   <ds:schemaRefs>
     <ds:schemaRef ds:uri="http://schemas.openxmlformats.org/officeDocument/2006/bibliography"/>
   </ds:schemaRefs>

</xml_diff>